<commit_message>
Updated PID to use Acceleration not angle
</commit_message>
<xml_diff>
--- a/Working Doc.docx
+++ b/Working Doc.docx
@@ -41,26 +41,70 @@
           <w:ilvl w:val="1"/>
           <w:numId w:val="1"/>
         </w:numPr>
-      </w:pPr>
-      <w:r>
+        <w:rPr>
+          <w:strike/>
+        </w:rPr>
+      </w:pPr>
+      <w:r>
+        <w:rPr>
+          <w:strike/>
+        </w:rPr>
         <w:t>Extract</w:t>
       </w:r>
       <w:r>
+        <w:rPr>
+          <w:strike/>
+        </w:rPr>
         <w:t xml:space="preserve"> required</w:t>
       </w:r>
       <w:r>
+        <w:rPr>
+          <w:strike/>
+        </w:rPr>
         <w:t xml:space="preserve"> torque profile from</w:t>
       </w:r>
       <w:r>
+        <w:rPr>
+          <w:strike/>
+        </w:rPr>
         <w:t xml:space="preserve"> </w:t>
       </w:r>
       <w:proofErr w:type="spellStart"/>
       <w:r>
+        <w:rPr>
+          <w:strike/>
+        </w:rPr>
         <w:t>solidworks</w:t>
       </w:r>
       <w:proofErr w:type="spellEnd"/>
       <w:r>
-        <w:t xml:space="preserve"> model</w:t>
+        <w:rPr>
+          <w:strike/>
+        </w:rPr>
+        <w:t xml:space="preserve"> </w:t>
+      </w:r>
+      <w:proofErr w:type="gramStart"/>
+      <w:r>
+        <w:rPr>
+          <w:strike/>
+        </w:rPr>
+        <w:t>model</w:t>
+      </w:r>
+      <w:proofErr w:type="gramEnd"/>
+    </w:p>
+    <w:p>
+      <w:pPr>
+        <w:pStyle w:val="ListParagraph"/>
+        <w:numPr>
+          <w:ilvl w:val="1"/>
+          <w:numId w:val="1"/>
+        </w:numPr>
+        <w:rPr>
+          <w:strike/>
+        </w:rPr>
+      </w:pPr>
+      <w:r>
+        <w:t>Account for friction in required torque model</w:t>
       </w:r>
     </w:p>
     <w:p>
@@ -82,10 +126,24 @@
           <w:ilvl w:val="1"/>
           <w:numId w:val="1"/>
         </w:numPr>
-      </w:pPr>
-      <w:r>
-        <w:t>Get wiring for IMU purchased</w:t>
-      </w:r>
+        <w:rPr>
+          <w:strike/>
+        </w:rPr>
+      </w:pPr>
+      <w:r>
+        <w:rPr>
+          <w:strike/>
+        </w:rPr>
+        <w:t xml:space="preserve">Get wiring for IMU </w:t>
+      </w:r>
+      <w:proofErr w:type="gramStart"/>
+      <w:r>
+        <w:rPr>
+          <w:strike/>
+        </w:rPr>
+        <w:t>purchased</w:t>
+      </w:r>
+      <w:proofErr w:type="gramEnd"/>
     </w:p>
     <w:p>
       <w:pPr>
@@ -94,15 +152,115 @@
           <w:ilvl w:val="1"/>
           <w:numId w:val="1"/>
         </w:numPr>
-      </w:pPr>
-      <w:r>
+        <w:rPr>
+          <w:strike/>
+        </w:rPr>
+      </w:pPr>
+      <w:r>
+        <w:rPr>
+          <w:strike/>
+        </w:rPr>
         <w:t xml:space="preserve">Prepare </w:t>
       </w:r>
       <w:r>
+        <w:rPr>
+          <w:strike/>
+        </w:rPr>
         <w:t xml:space="preserve">Arduino code for IMU and </w:t>
       </w:r>
       <w:r>
-        <w:t>PID control</w:t>
+        <w:rPr>
+          <w:strike/>
+        </w:rPr>
+        <w:t xml:space="preserve">PID </w:t>
+      </w:r>
+      <w:proofErr w:type="gramStart"/>
+      <w:r>
+        <w:rPr>
+          <w:strike/>
+        </w:rPr>
+        <w:t>control</w:t>
+      </w:r>
+      <w:proofErr w:type="gramEnd"/>
+    </w:p>
+    <w:p>
+      <w:pPr>
+        <w:pStyle w:val="ListParagraph"/>
+        <w:numPr>
+          <w:ilvl w:val="1"/>
+          <w:numId w:val="1"/>
+        </w:numPr>
+        <w:rPr>
+          <w:strike/>
+        </w:rPr>
+      </w:pPr>
+      <w:r>
+        <w:rPr>
+          <w:strike/>
+        </w:rPr>
+        <w:t xml:space="preserve">Model </w:t>
+      </w:r>
+      <w:proofErr w:type="spellStart"/>
+      <w:r>
+        <w:rPr>
+          <w:strike/>
+        </w:rPr>
+        <w:t>Tragectory</w:t>
+      </w:r>
+      <w:proofErr w:type="spellEnd"/>
+      <w:r>
+        <w:rPr>
+          <w:strike/>
+        </w:rPr>
+        <w:t xml:space="preserve"> using </w:t>
+      </w:r>
+      <w:proofErr w:type="spellStart"/>
+      <w:proofErr w:type="gramStart"/>
+      <w:r>
+        <w:rPr>
+          <w:strike/>
+        </w:rPr>
+        <w:t>matlab</w:t>
+      </w:r>
+      <w:proofErr w:type="spellEnd"/>
+      <w:proofErr w:type="gramEnd"/>
+    </w:p>
+    <w:p>
+      <w:pPr>
+        <w:pStyle w:val="ListParagraph"/>
+        <w:numPr>
+          <w:ilvl w:val="1"/>
+          <w:numId w:val="1"/>
+        </w:numPr>
+        <w:rPr>
+          <w:strike/>
+        </w:rPr>
+      </w:pPr>
+      <w:r>
+        <w:rPr>
+          <w:strike/>
+        </w:rPr>
+        <w:t xml:space="preserve">Requested purchase of Voltage regulator to use drone batteries and </w:t>
+      </w:r>
+      <w:proofErr w:type="gramStart"/>
+      <w:r>
+        <w:rPr>
+          <w:strike/>
+        </w:rPr>
+        <w:t>balls</w:t>
+      </w:r>
+      <w:proofErr w:type="gramEnd"/>
+    </w:p>
+    <w:p>
+      <w:pPr>
+        <w:pStyle w:val="ListParagraph"/>
+        <w:numPr>
+          <w:ilvl w:val="1"/>
+          <w:numId w:val="1"/>
+        </w:numPr>
+      </w:pPr>
+      <w:r>
+        <w:t>d</w:t>
       </w:r>
     </w:p>
     <w:p>
@@ -126,11 +284,19 @@
         </w:numPr>
       </w:pPr>
       <w:r>
-        <w:t>Get preliminary cad rolling and cut</w:t>
-      </w:r>
+        <w:t xml:space="preserve">Get preliminary cad rolling and </w:t>
+      </w:r>
+      <w:proofErr w:type="gramStart"/>
+      <w:r>
+        <w:t>cut</w:t>
+      </w:r>
+      <w:proofErr w:type="gramEnd"/>
     </w:p>
     <w:p/>
     <w:p>
+      <w:pPr>
+        <w:pStyle w:val="Heading1"/>
+      </w:pPr>
       <w:r>
         <w:t>Motor Specs:</w:t>
       </w:r>
@@ -171,11 +337,19 @@
         <w:t>Calculation for max power</w:t>
       </w:r>
       <w:r>
-        <w:t xml:space="preserve"> from motor being 9.4 W and motor RPM of 1700 geared down to 30 rpm</w:t>
-      </w:r>
-    </w:p>
-    <w:p>
-      <w:r>
+        <w:t xml:space="preserve"> from motor being 9.4 W and motor RPM of 1700 geared down to 30 </w:t>
+      </w:r>
+      <w:proofErr w:type="gramStart"/>
+      <w:r>
+        <w:t>rpm</w:t>
+      </w:r>
+      <w:proofErr w:type="gramEnd"/>
+    </w:p>
+    <w:p>
+      <w:r>
+        <w:rPr>
+          <w:noProof/>
+        </w:rPr>
         <w:drawing>
           <wp:inline distT="0" distB="0" distL="0" distR="0" wp14:anchorId="6B38C47D" wp14:editId="7BD6CE7E">
             <wp:extent cx="3096057" cy="1438476"/>
@@ -220,6 +394,10 @@
     </w:p>
     <w:p>
       <w:r>
+        <w:rPr>
+          <w:noProof/>
+        </w:rPr>
+        <w:lastRenderedPageBreak/>
         <w:drawing>
           <wp:inline distT="0" distB="0" distL="0" distR="0" wp14:anchorId="7E140174" wp14:editId="6088C1F7">
             <wp:extent cx="4220164" cy="2495898"/>
@@ -257,6 +435,34 @@
         </w:drawing>
       </w:r>
     </w:p>
+    <w:p>
+      <w:pPr>
+        <w:pStyle w:val="Heading1"/>
+      </w:pPr>
+      <w:r>
+        <w:t>Torque Required:</w:t>
+      </w:r>
+    </w:p>
+    <w:p>
+      <w:pPr>
+        <w:pStyle w:val="ListParagraph"/>
+        <w:numPr>
+          <w:ilvl w:val="0"/>
+          <w:numId w:val="2"/>
+        </w:numPr>
+      </w:pPr>
+      <w:r>
+        <w:t xml:space="preserve">Without friction less than 1 </w:t>
+      </w:r>
+      <w:proofErr w:type="spellStart"/>
+      <w:r>
+        <w:t>lbf</w:t>
+      </w:r>
+      <w:proofErr w:type="spellEnd"/>
+      <w:r>
+        <w:t>*in</w:t>
+      </w:r>
+    </w:p>
     <w:p/>
     <w:p/>
     <w:p/>
@@ -273,6 +479,119 @@
 <file path=word/numbering.xml><?xml version="1.0" encoding="utf-8"?>
 <w:numbering xmlns:wpc="http://schemas.microsoft.com/office/word/2010/wordprocessingCanvas" xmlns:cx="http://schemas.microsoft.com/office/drawing/2014/chartex" xmlns:cx1="http://schemas.microsoft.com/office/drawing/2015/9/8/chartex" xmlns:cx2="http://schemas.microsoft.com/office/drawing/2015/10/21/chartex" xmlns:cx3="http://schemas.microsoft.com/office/drawing/2016/5/9/chartex" xmlns:cx4="http://schemas.microsoft.com/office/drawing/2016/5/10/chartex" xmlns:cx5="http://schemas.microsoft.com/office/drawing/2016/5/11/chartex" xmlns:cx6="http://schemas.microsoft.com/office/drawing/2016/5/12/chartex" xmlns:cx7="http://schemas.microsoft.com/office/drawing/2016/5/13/chartex" xmlns:cx8="http://schemas.microsoft.com/office/drawing/2016/5/14/chartex" xmlns:mc="http://schemas.openxmlformats.org/markup-compatibility/2006" xmlns:aink="http://schemas.microsoft.com/office/drawing/2016/ink" xmlns:am3d="http://schemas.microsoft.com/office/drawing/2017/model3d" xmlns:o="urn:schemas-microsoft-com:office:office" xmlns:oel="http://schemas.microsoft.com/office/2019/extlst" xmlns:r="http://schemas.openxmlformats.org/officeDocument/2006/relationships" xmlns:m="http://schemas.openxmlformats.org/officeDocument/2006/math" xmlns:v="urn:schemas-microsoft-com:vml" xmlns:wp14="http://schemas.microsoft.com/office/word/2010/wordprocessingDrawing" xmlns:wp="http://schemas.openxmlformats.org/drawingml/2006/wordprocessingDrawing" xmlns:w10="urn:schemas-microsoft-com:office:word" xmlns:w="http://schemas.openxmlformats.org/wordprocessingml/2006/main" xmlns:w14="http://schemas.microsoft.com/office/word/2010/wordml" xmlns:w15="http://schemas.microsoft.com/office/word/2012/wordml" xmlns:w16cex="http://schemas.microsoft.com/office/word/2018/wordml/cex" xmlns:w16cid="http://schemas.microsoft.com/office/word/2016/wordml/cid" xmlns:w16="http://schemas.microsoft.com/office/word/2018/wordml" xmlns:w16du="http://schemas.microsoft.com/office/word/2023/wordml/word16du" xmlns:w16sdtdh="http://schemas.microsoft.com/office/word/2020/wordml/sdtdatahash" xmlns:w16se="http://schemas.microsoft.com/office/word/2015/wordml/symex" xmlns:wpg="http://schemas.microsoft.com/office/word/2010/wordprocessingGroup" xmlns:wpi="http://schemas.microsoft.com/office/word/2010/wordprocessingInk" xmlns:wne="http://schemas.microsoft.com/office/word/2006/wordml" xmlns:wps="http://schemas.microsoft.com/office/word/2010/wordprocessingShape" mc:Ignorable="w14 w15 w16se w16cid w16 w16cex w16sdtdh wp14">
   <w:abstractNum w:abstractNumId="0" w15:restartNumberingAfterBreak="0">
+    <w:nsid w:val="441B7742"/>
+    <w:multiLevelType w:val="hybridMultilevel"/>
+    <w:tmpl w:val="BD86780C"/>
+    <w:lvl w:ilvl="0" w:tplc="04090001">
+      <w:start w:val="1"/>
+      <w:numFmt w:val="bullet"/>
+      <w:lvlText w:val=""/>
+      <w:lvlJc w:val="left"/>
+      <w:pPr>
+        <w:ind w:left="720" w:hanging="360"/>
+      </w:pPr>
+      <w:rPr>
+        <w:rFonts w:ascii="Symbol" w:hAnsi="Symbol" w:hint="default"/>
+      </w:rPr>
+    </w:lvl>
+    <w:lvl w:ilvl="1" w:tplc="04090003" w:tentative="1">
+      <w:start w:val="1"/>
+      <w:numFmt w:val="bullet"/>
+      <w:lvlText w:val="o"/>
+      <w:lvlJc w:val="left"/>
+      <w:pPr>
+        <w:ind w:left="1440" w:hanging="360"/>
+      </w:pPr>
+      <w:rPr>
+        <w:rFonts w:ascii="Courier New" w:hAnsi="Courier New" w:cs="Courier New" w:hint="default"/>
+      </w:rPr>
+    </w:lvl>
+    <w:lvl w:ilvl="2" w:tplc="04090005" w:tentative="1">
+      <w:start w:val="1"/>
+      <w:numFmt w:val="bullet"/>
+      <w:lvlText w:val=""/>
+      <w:lvlJc w:val="left"/>
+      <w:pPr>
+        <w:ind w:left="2160" w:hanging="360"/>
+      </w:pPr>
+      <w:rPr>
+        <w:rFonts w:ascii="Wingdings" w:hAnsi="Wingdings" w:hint="default"/>
+      </w:rPr>
+    </w:lvl>
+    <w:lvl w:ilvl="3" w:tplc="04090001" w:tentative="1">
+      <w:start w:val="1"/>
+      <w:numFmt w:val="bullet"/>
+      <w:lvlText w:val=""/>
+      <w:lvlJc w:val="left"/>
+      <w:pPr>
+        <w:ind w:left="2880" w:hanging="360"/>
+      </w:pPr>
+      <w:rPr>
+        <w:rFonts w:ascii="Symbol" w:hAnsi="Symbol" w:hint="default"/>
+      </w:rPr>
+    </w:lvl>
+    <w:lvl w:ilvl="4" w:tplc="04090003" w:tentative="1">
+      <w:start w:val="1"/>
+      <w:numFmt w:val="bullet"/>
+      <w:lvlText w:val="o"/>
+      <w:lvlJc w:val="left"/>
+      <w:pPr>
+        <w:ind w:left="3600" w:hanging="360"/>
+      </w:pPr>
+      <w:rPr>
+        <w:rFonts w:ascii="Courier New" w:hAnsi="Courier New" w:cs="Courier New" w:hint="default"/>
+      </w:rPr>
+    </w:lvl>
+    <w:lvl w:ilvl="5" w:tplc="04090005" w:tentative="1">
+      <w:start w:val="1"/>
+      <w:numFmt w:val="bullet"/>
+      <w:lvlText w:val=""/>
+      <w:lvlJc w:val="left"/>
+      <w:pPr>
+        <w:ind w:left="4320" w:hanging="360"/>
+      </w:pPr>
+      <w:rPr>
+        <w:rFonts w:ascii="Wingdings" w:hAnsi="Wingdings" w:hint="default"/>
+      </w:rPr>
+    </w:lvl>
+    <w:lvl w:ilvl="6" w:tplc="04090001" w:tentative="1">
+      <w:start w:val="1"/>
+      <w:numFmt w:val="bullet"/>
+      <w:lvlText w:val=""/>
+      <w:lvlJc w:val="left"/>
+      <w:pPr>
+        <w:ind w:left="5040" w:hanging="360"/>
+      </w:pPr>
+      <w:rPr>
+        <w:rFonts w:ascii="Symbol" w:hAnsi="Symbol" w:hint="default"/>
+      </w:rPr>
+    </w:lvl>
+    <w:lvl w:ilvl="7" w:tplc="04090003" w:tentative="1">
+      <w:start w:val="1"/>
+      <w:numFmt w:val="bullet"/>
+      <w:lvlText w:val="o"/>
+      <w:lvlJc w:val="left"/>
+      <w:pPr>
+        <w:ind w:left="5760" w:hanging="360"/>
+      </w:pPr>
+      <w:rPr>
+        <w:rFonts w:ascii="Courier New" w:hAnsi="Courier New" w:cs="Courier New" w:hint="default"/>
+      </w:rPr>
+    </w:lvl>
+    <w:lvl w:ilvl="8" w:tplc="04090005" w:tentative="1">
+      <w:start w:val="1"/>
+      <w:numFmt w:val="bullet"/>
+      <w:lvlText w:val=""/>
+      <w:lvlJc w:val="left"/>
+      <w:pPr>
+        <w:ind w:left="6480" w:hanging="360"/>
+      </w:pPr>
+      <w:rPr>
+        <w:rFonts w:ascii="Wingdings" w:hAnsi="Wingdings" w:hint="default"/>
+      </w:rPr>
+    </w:lvl>
+  </w:abstractNum>
+  <w:abstractNum w:abstractNumId="1" w15:restartNumberingAfterBreak="0">
     <w:nsid w:val="69CF07A8"/>
     <w:multiLevelType w:val="hybridMultilevel"/>
     <w:tmpl w:val="ACEEC920"/>
@@ -386,6 +705,9 @@
     </w:lvl>
   </w:abstractNum>
   <w:num w:numId="1" w16cid:durableId="521549706">
+    <w:abstractNumId w:val="1"/>
+  </w:num>
+  <w:num w:numId="2" w16cid:durableId="364522306">
     <w:abstractNumId w:val="0"/>
   </w:num>
 </w:numbering>

</xml_diff>